<commit_message>
[META] Update decision register with localization future feature
</commit_message>
<xml_diff>
--- a/Metadata/Decision Register.docx
+++ b/Metadata/Decision Register.docx
@@ -111,7 +111,13 @@
         </w:numPr>
       </w:pPr>
       <w:r>
-        <w:t>A reset function that could return all physical elevators to a default state, eg. ground floor, to deal with a system failure/reboot or other scenario in which the software and hardware could get out of state.</w:t>
+        <w:t xml:space="preserve">A reset function that could return all physical elevators to a default state, eg. ground floor, to deal with a system failure/reboot or other scenario in which the software and hardware could get out of </w:t>
+      </w:r>
+      <w:r>
+        <w:t>sync</w:t>
+      </w:r>
+      <w:r>
+        <w:t>.</w:t>
       </w:r>
     </w:p>
     <w:p>
@@ -136,6 +142,18 @@
       </w:pPr>
       <w:r>
         <w:t>A graphical observability interface to represent the elevators with their states visually</w:t>
+      </w:r>
+    </w:p>
+    <w:p>
+      <w:pPr>
+        <w:pStyle w:val="ListParagraph"/>
+        <w:numPr>
+          <w:ilvl w:val="0"/>
+          <w:numId w:val="4"/>
+        </w:numPr>
+      </w:pPr>
+      <w:r>
+        <w:t>Dictionaries of phrases can be added for different languages to enable localization</w:t>
       </w:r>
     </w:p>
     <w:sectPr>

</xml_diff>

<commit_message>
Add config setting for retry count and util to read config items
</commit_message>
<xml_diff>
--- a/Metadata/Decision Register.docx
+++ b/Metadata/Decision Register.docx
@@ -64,6 +64,21 @@
     </w:p>
     <w:p>
       <w:pPr>
+        <w:pStyle w:val="ListParagraph"/>
+        <w:numPr>
+          <w:ilvl w:val="0"/>
+          <w:numId w:val="1"/>
+        </w:numPr>
+      </w:pPr>
+      <w:r>
+        <w:t xml:space="preserve">Although console “ReadLine” operations aren’t strictly </w:t>
+      </w:r>
+      <w:r>
+        <w:t>async, operations in the master elevator control as async to allow for future extensions with different UI types, or multiple elevator calls</w:t>
+      </w:r>
+    </w:p>
+    <w:p>
+      <w:pPr>
         <w:pStyle w:val="Heading2"/>
       </w:pPr>
       <w:r>
@@ -154,6 +169,18 @@
       </w:pPr>
       <w:r>
         <w:t>Dictionaries of phrases can be added for different languages to enable localization</w:t>
+      </w:r>
+    </w:p>
+    <w:p>
+      <w:pPr>
+        <w:pStyle w:val="ListParagraph"/>
+        <w:numPr>
+          <w:ilvl w:val="0"/>
+          <w:numId w:val="4"/>
+        </w:numPr>
+      </w:pPr>
+      <w:r>
+        <w:t>A logging mechanism that can be switched between verbose, dev and prod</w:t>
       </w:r>
     </w:p>
     <w:sectPr>

</xml_diff>

<commit_message>
Update decision register doc
</commit_message>
<xml_diff>
--- a/Metadata/Decision Register.docx
+++ b/Metadata/Decision Register.docx
@@ -64,6 +64,21 @@
     </w:p>
     <w:p>
       <w:pPr>
+        <w:pStyle w:val="ListParagraph"/>
+        <w:numPr>
+          <w:ilvl w:val="0"/>
+          <w:numId w:val="1"/>
+        </w:numPr>
+      </w:pPr>
+      <w:r>
+        <w:t xml:space="preserve">Although console “ReadLine” operations aren’t strictly </w:t>
+      </w:r>
+      <w:r>
+        <w:t>async, operations in the master elevator control as async to allow for future extensions with different UI types, or multiple elevator calls</w:t>
+      </w:r>
+    </w:p>
+    <w:p>
+      <w:pPr>
         <w:pStyle w:val="Heading2"/>
       </w:pPr>
       <w:r>
@@ -154,6 +169,18 @@
       </w:pPr>
       <w:r>
         <w:t>Dictionaries of phrases can be added for different languages to enable localization</w:t>
+      </w:r>
+    </w:p>
+    <w:p>
+      <w:pPr>
+        <w:pStyle w:val="ListParagraph"/>
+        <w:numPr>
+          <w:ilvl w:val="0"/>
+          <w:numId w:val="4"/>
+        </w:numPr>
+      </w:pPr>
+      <w:r>
+        <w:t>A logging mechanism that can be switched between verbose, dev and prod</w:t>
       </w:r>
     </w:p>
     <w:sectPr>

</xml_diff>

<commit_message>
Minor misc updates (see description)
- make elevator capacity required in db
- update decision register
- add serial nr and model to elevators in models and db
- rename some User Interface objects to avoid confusion with C# Interface type classes
</commit_message>
<xml_diff>
--- a/Metadata/Decision Register.docx
+++ b/Metadata/Decision Register.docx
@@ -111,6 +111,27 @@
     </w:p>
     <w:p>
       <w:pPr>
+        <w:pStyle w:val="ListParagraph"/>
+        <w:numPr>
+          <w:ilvl w:val="0"/>
+          <w:numId w:val="2"/>
+        </w:numPr>
+      </w:pPr>
+      <w:r>
+        <w:t xml:space="preserve">Model and serial number are not specified in the requirements but it’s very likely to be relevant; it is easier in the long run to implement the fields in the models now and not use them than update all the models and CRUD operations later. In a real life scenario, this business rule would </w:t>
+      </w:r>
+      <w:r>
+        <w:t>be verified with</w:t>
+      </w:r>
+      <w:r>
+        <w:t xml:space="preserve"> the client or Product Owner during grooming</w:t>
+      </w:r>
+      <w:r>
+        <w:t xml:space="preserve"> prior to implementation.</w:t>
+      </w:r>
+    </w:p>
+    <w:p>
+      <w:pPr>
         <w:pStyle w:val="Heading2"/>
       </w:pPr>
       <w:r>
@@ -181,6 +202,22 @@
       </w:pPr>
       <w:r>
         <w:t>A logging mechanism that can be switched between verbose, dev and prod</w:t>
+      </w:r>
+    </w:p>
+    <w:p>
+      <w:pPr>
+        <w:pStyle w:val="ListParagraph"/>
+        <w:numPr>
+          <w:ilvl w:val="0"/>
+          <w:numId w:val="4"/>
+        </w:numPr>
+      </w:pPr>
+      <w:r>
+        <w:t xml:space="preserve">Since there is no requirement for database management such as archiving, deleting an elevator currently does a hard delete and removes it permanently from the database. In </w:t>
+      </w:r>
+      <w:r>
+        <w:lastRenderedPageBreak/>
+        <w:t xml:space="preserve">future, they could be soft deleted instead (moved to an archiving table, marked deleted etc). </w:t>
       </w:r>
     </w:p>
     <w:sectPr>

</xml_diff>

<commit_message>
Misc unit test refactors
</commit_message>
<xml_diff>
--- a/Metadata/Decision Register.docx
+++ b/Metadata/Decision Register.docx
@@ -59,7 +59,15 @@
         </w:numPr>
       </w:pPr>
       <w:r>
-        <w:t>Elevator details will be stored in the database, since this is not volatile data and should be preserved even if there is a system failure. State data such as an elevator’s current floor and load will not be written to DB each time, as this would significantly slow down the application and increase data transport and storage costs. In the event of a system failure/reboot, elevators could be reset to a default state (eg. returned to ground floor) as a way to deal with the loss of state; other low risk options could also be explored.</w:t>
+        <w:t>Elevator details will be stored in the database, since this is not volatile data and should be preserved even if there is a system failure. State data such as an elevator’s current floor and load will not be written to DB each time, as this would significantly slow down the application and increase data transport and storage costs. In the event of a system failure/reboot, elevators could be reset to a default state (</w:t>
+      </w:r>
+      <w:proofErr w:type="spellStart"/>
+      <w:r>
+        <w:t>eg.</w:t>
+      </w:r>
+      <w:proofErr w:type="spellEnd"/>
+      <w:r>
+        <w:t xml:space="preserve"> returned to ground floor) as a way to deal with the loss of state; other low risk options could also be explored.</w:t>
       </w:r>
     </w:p>
     <w:p>
@@ -71,7 +79,15 @@
         </w:numPr>
       </w:pPr>
       <w:r>
-        <w:t xml:space="preserve">Although console “ReadLine” operations aren’t strictly </w:t>
+        <w:t>Although console “</w:t>
+      </w:r>
+      <w:proofErr w:type="spellStart"/>
+      <w:r>
+        <w:t>ReadLine</w:t>
+      </w:r>
+      <w:proofErr w:type="spellEnd"/>
+      <w:r>
+        <w:t xml:space="preserve">” operations aren’t strictly </w:t>
       </w:r>
       <w:r>
         <w:t>async, operations in the master elevator control as async to allow for future extensions with different UI types, or multiple elevator calls</w:t>
@@ -94,7 +110,15 @@
         </w:numPr>
       </w:pPr>
       <w:r>
-        <w:t>Since data size is not a primary concern, strings will be stored in the DB as nvarchar rather than varchar, for better compatibility</w:t>
+        <w:t xml:space="preserve">Since data size is not a primary concern, strings will be stored in the DB as </w:t>
+      </w:r>
+      <w:proofErr w:type="spellStart"/>
+      <w:r>
+        <w:t>nvarchar</w:t>
+      </w:r>
+      <w:proofErr w:type="spellEnd"/>
+      <w:r>
+        <w:t xml:space="preserve"> rather than varchar, for better compatibility</w:t>
       </w:r>
     </w:p>
     <w:p>
@@ -106,7 +130,23 @@
         </w:numPr>
       </w:pPr>
       <w:r>
-        <w:t>Since elevator capacity could be specified as an integer (eg. number of passengers) or a floating point number (eg. weight), the max capacity field in the DB will be of type float. Having different DB structures for different elevator types is unnecessarily complicated and does not scale easily, and integers can be represented as floats without boxing.</w:t>
+        <w:t>Since elevator capacity could be specified as an integer (</w:t>
+      </w:r>
+      <w:proofErr w:type="spellStart"/>
+      <w:r>
+        <w:t>eg.</w:t>
+      </w:r>
+      <w:proofErr w:type="spellEnd"/>
+      <w:r>
+        <w:t xml:space="preserve"> number of passengers) or a floating point number (</w:t>
+      </w:r>
+      <w:proofErr w:type="spellStart"/>
+      <w:r>
+        <w:t>eg.</w:t>
+      </w:r>
+      <w:proofErr w:type="spellEnd"/>
+      <w:r>
+        <w:t xml:space="preserve"> weight), the max capacity field in the DB will be of type float. Having different DB structures for different elevator types is unnecessarily complicated and does not scale easily, and integers can be represented as floats without boxing.</w:t>
       </w:r>
     </w:p>
     <w:p>
@@ -147,7 +187,15 @@
         </w:numPr>
       </w:pPr>
       <w:r>
-        <w:t xml:space="preserve">A reset function that could return all physical elevators to a default state, eg. ground floor, to deal with a system failure/reboot or other scenario in which the software and hardware could get out of </w:t>
+        <w:t xml:space="preserve">A reset function that could return all physical elevators to a default state, </w:t>
+      </w:r>
+      <w:proofErr w:type="spellStart"/>
+      <w:r>
+        <w:t>eg.</w:t>
+      </w:r>
+      <w:proofErr w:type="spellEnd"/>
+      <w:r>
+        <w:t xml:space="preserve"> ground floor, to deal with a system failure/reboot or other scenario in which the software and hardware could get out of </w:t>
       </w:r>
       <w:r>
         <w:t>sync</w:t>
@@ -165,7 +213,15 @@
         </w:numPr>
       </w:pPr>
       <w:r>
-        <w:t>Security features such as role based authentication and authorization, to ensure only users with the required credentials can perform different levels of actions (eg. passengers should be able to call an elevator; admins should be able to interrogate the status of all elevators; superusers should be able to perform a reset).</w:t>
+        <w:t>Security features such as role based authentication and authorization, to ensure only users with the required credentials can perform different levels of actions (</w:t>
+      </w:r>
+      <w:proofErr w:type="spellStart"/>
+      <w:r>
+        <w:t>eg.</w:t>
+      </w:r>
+      <w:proofErr w:type="spellEnd"/>
+      <w:r>
+        <w:t xml:space="preserve"> passengers should be able to call an elevator; admins should be able to interrogate the status of all elevators; superusers should be able to perform a reset).</w:t>
       </w:r>
     </w:p>
     <w:p>
@@ -213,16 +269,35 @@
         </w:numPr>
       </w:pPr>
       <w:r>
-        <w:t xml:space="preserve">Since there is no requirement for database management such as archiving, deleting an elevator currently does a hard delete and removes it permanently from the database. In </w:t>
-      </w:r>
-      <w:r>
-        <w:lastRenderedPageBreak/>
-        <w:t xml:space="preserve">future, they could be soft deleted instead (moved to an archiving table, marked deleted etc). </w:t>
+        <w:t xml:space="preserve">Since there is no requirement for database management such as archiving, deleting an elevator currently does a hard delete and removes it permanently from the database. In future, they could be soft deleted instead (moved to an archiving table, marked deleted etc). </w:t>
+      </w:r>
+    </w:p>
+    <w:p>
+      <w:pPr>
+        <w:pStyle w:val="ListParagraph"/>
+        <w:numPr>
+          <w:ilvl w:val="0"/>
+          <w:numId w:val="4"/>
+        </w:numPr>
+      </w:pPr>
+      <w:r>
+        <w:t xml:space="preserve">The database should be indexed on those fields likely to be used most often for lookups, such as </w:t>
+      </w:r>
+      <w:proofErr w:type="spellStart"/>
+      <w:r>
+        <w:t>ElevatorID</w:t>
+      </w:r>
+      <w:proofErr w:type="spellEnd"/>
+      <w:r>
+        <w:t>.</w:t>
+      </w:r>
+      <w:r>
+        <w:t xml:space="preserve">   </w:t>
       </w:r>
     </w:p>
     <w:sectPr>
       <w:pgSz w:w="11906" w:h="16838"/>
-      <w:pgMar w:top="1440" w:right="1440" w:bottom="1440" w:left="1440" w:header="708" w:footer="708" w:gutter="0"/>
+      <w:pgMar w:top="720" w:right="720" w:bottom="720" w:left="720" w:header="708" w:footer="708" w:gutter="0"/>
       <w:cols w:space="708"/>
       <w:docGrid w:linePitch="360"/>
     </w:sectPr>

</xml_diff>

<commit_message>
Add more tests for the retry loop logic in ElevatorController
</commit_message>
<xml_diff>
--- a/Metadata/Decision Register.docx
+++ b/Metadata/Decision Register.docx
@@ -27,7 +27,15 @@
         </w:numPr>
       </w:pPr>
       <w:r>
-        <w:t>Coding challenge specific files such as decision registers will be included in the repo, although they are not project files; so they can all be accessed easily from a Git pull</w:t>
+        <w:t xml:space="preserve">Coding challenge specific files such as decision registers will be included in the repo, although they are not project files; </w:t>
+      </w:r>
+      <w:proofErr w:type="gramStart"/>
+      <w:r>
+        <w:t>so</w:t>
+      </w:r>
+      <w:proofErr w:type="gramEnd"/>
+      <w:r>
+        <w:t xml:space="preserve"> they can all be accessed easily from a Git pull</w:t>
       </w:r>
     </w:p>
     <w:p>
@@ -47,8 +55,13 @@
         </w:numPr>
       </w:pPr>
       <w:r>
-        <w:t>Metadata such as the number of floors in the building will be stored in config, not the database</w:t>
-      </w:r>
+        <w:t xml:space="preserve">Metadata such as the number of floors in the building will be stored in config, not the </w:t>
+      </w:r>
+      <w:proofErr w:type="gramStart"/>
+      <w:r>
+        <w:t>database</w:t>
+      </w:r>
+      <w:proofErr w:type="gramEnd"/>
     </w:p>
     <w:p>
       <w:pPr>
@@ -59,7 +72,15 @@
         </w:numPr>
       </w:pPr>
       <w:r>
-        <w:t>Elevator details will be stored in the database, since this is not volatile data and should be preserved even if there is a system failure. State data such as an elevator’s current floor and load will not be written to DB each time, as this would significantly slow down the application and increase data transport and storage costs. In the event of a system failure/reboot, elevators could be reset to a default state (</w:t>
+        <w:t xml:space="preserve">Elevator details will be stored in the </w:t>
+      </w:r>
+      <w:proofErr w:type="gramStart"/>
+      <w:r>
+        <w:t>database, since</w:t>
+      </w:r>
+      <w:proofErr w:type="gramEnd"/>
+      <w:r>
+        <w:t xml:space="preserve"> this is not volatile data and should be preserved even if there is a system failure. State data such as an elevator’s current floor and load will not be written to DB each time, as this would significantly slow down the application and increase data transport and storage costs. In the event of a system failure/reboot, elevators could be reset to a default state (</w:t>
       </w:r>
       <w:proofErr w:type="spellStart"/>
       <w:r>
@@ -67,7 +88,15 @@
       </w:r>
       <w:proofErr w:type="spellEnd"/>
       <w:r>
-        <w:t xml:space="preserve"> returned to ground floor) as a way to deal with the loss of state; other low risk options could also be explored.</w:t>
+        <w:t xml:space="preserve"> returned to ground floor) </w:t>
+      </w:r>
+      <w:proofErr w:type="gramStart"/>
+      <w:r>
+        <w:t>as a way to</w:t>
+      </w:r>
+      <w:proofErr w:type="gramEnd"/>
+      <w:r>
+        <w:t xml:space="preserve"> deal with the loss of state; other low risk options could also be explored.</w:t>
       </w:r>
     </w:p>
     <w:p>
@@ -90,8 +119,13 @@
         <w:t xml:space="preserve">” operations aren’t strictly </w:t>
       </w:r>
       <w:r>
-        <w:t>async, operations in the master elevator control as async to allow for future extensions with different UI types, or multiple elevator calls</w:t>
-      </w:r>
+        <w:t xml:space="preserve">async, operations in the master elevator control as async to allow for future extensions with different UI types, or multiple elevator </w:t>
+      </w:r>
+      <w:proofErr w:type="gramStart"/>
+      <w:r>
+        <w:t>calls</w:t>
+      </w:r>
+      <w:proofErr w:type="gramEnd"/>
     </w:p>
     <w:p>
       <w:pPr>
@@ -118,8 +152,13 @@
       </w:r>
       <w:proofErr w:type="spellEnd"/>
       <w:r>
-        <w:t xml:space="preserve"> rather than varchar, for better compatibility</w:t>
-      </w:r>
+        <w:t xml:space="preserve"> rather than varchar, for better </w:t>
+      </w:r>
+      <w:proofErr w:type="gramStart"/>
+      <w:r>
+        <w:t>compatibility</w:t>
+      </w:r>
+      <w:proofErr w:type="gramEnd"/>
     </w:p>
     <w:p>
       <w:pPr>
@@ -138,7 +177,15 @@
       </w:r>
       <w:proofErr w:type="spellEnd"/>
       <w:r>
-        <w:t xml:space="preserve"> number of passengers) or a floating point number (</w:t>
+        <w:t xml:space="preserve"> number of passengers) or a </w:t>
+      </w:r>
+      <w:proofErr w:type="gramStart"/>
+      <w:r>
+        <w:t>floating point</w:t>
+      </w:r>
+      <w:proofErr w:type="gramEnd"/>
+      <w:r>
+        <w:t xml:space="preserve"> number (</w:t>
       </w:r>
       <w:proofErr w:type="spellStart"/>
       <w:r>
@@ -158,7 +205,15 @@
         </w:numPr>
       </w:pPr>
       <w:r>
-        <w:t xml:space="preserve">Model and serial number are not specified in the requirements but it’s very likely to be relevant; it is easier in the long run to implement the fields in the models now and not use them than update all the models and CRUD operations later. In a real life scenario, this business rule would </w:t>
+        <w:t xml:space="preserve">Model and serial number are not specified in the requirements but it’s very likely to be relevant; it is easier in the long run to implement the fields in the models now and not use them than update all the models and CRUD operations later. In a </w:t>
+      </w:r>
+      <w:proofErr w:type="gramStart"/>
+      <w:r>
+        <w:t>real life</w:t>
+      </w:r>
+      <w:proofErr w:type="gramEnd"/>
+      <w:r>
+        <w:t xml:space="preserve"> scenario, this business rule would </w:t>
       </w:r>
       <w:r>
         <w:t>be verified with</w:t>
@@ -168,6 +223,34 @@
       </w:r>
       <w:r>
         <w:t xml:space="preserve"> prior to implementation.</w:t>
+      </w:r>
+    </w:p>
+    <w:p>
+      <w:pPr>
+        <w:pStyle w:val="Heading2"/>
+      </w:pPr>
+      <w:r>
+        <w:t>User Experience</w:t>
+      </w:r>
+    </w:p>
+    <w:p>
+      <w:pPr>
+        <w:pStyle w:val="ListParagraph"/>
+        <w:numPr>
+          <w:ilvl w:val="0"/>
+          <w:numId w:val="5"/>
+        </w:numPr>
+      </w:pPr>
+      <w:r>
+        <w:t xml:space="preserve">Although user messages are pulled in from a list of phrases for future localization, severe error messages and exceptions don’t support translation. These are aimed at admins, technical </w:t>
+      </w:r>
+      <w:proofErr w:type="gramStart"/>
+      <w:r>
+        <w:t>operators</w:t>
+      </w:r>
+      <w:proofErr w:type="gramEnd"/>
+      <w:r>
+        <w:t xml:space="preserve"> and developers rather than front end users.</w:t>
       </w:r>
     </w:p>
     <w:p>
@@ -213,7 +296,15 @@
         </w:numPr>
       </w:pPr>
       <w:r>
-        <w:t>Security features such as role based authentication and authorization, to ensure only users with the required credentials can perform different levels of actions (</w:t>
+        <w:t xml:space="preserve">Security features such as </w:t>
+      </w:r>
+      <w:proofErr w:type="gramStart"/>
+      <w:r>
+        <w:t>role based</w:t>
+      </w:r>
+      <w:proofErr w:type="gramEnd"/>
+      <w:r>
+        <w:t xml:space="preserve"> authentication and authorization, to ensure only users with the required credentials can perform different levels of actions (</w:t>
       </w:r>
       <w:proofErr w:type="spellStart"/>
       <w:r>
@@ -233,8 +324,13 @@
         </w:numPr>
       </w:pPr>
       <w:r>
-        <w:t>A graphical observability interface to represent the elevators with their states visually</w:t>
-      </w:r>
+        <w:t xml:space="preserve">A graphical observability interface to represent the elevators with their states </w:t>
+      </w:r>
+      <w:proofErr w:type="gramStart"/>
+      <w:r>
+        <w:t>visually</w:t>
+      </w:r>
+      <w:proofErr w:type="gramEnd"/>
     </w:p>
     <w:p>
       <w:pPr>
@@ -245,8 +341,13 @@
         </w:numPr>
       </w:pPr>
       <w:r>
-        <w:t>Dictionaries of phrases can be added for different languages to enable localization</w:t>
-      </w:r>
+        <w:t xml:space="preserve">Dictionaries of phrases can be added for different languages to enable </w:t>
+      </w:r>
+      <w:proofErr w:type="gramStart"/>
+      <w:r>
+        <w:t>localization</w:t>
+      </w:r>
+      <w:proofErr w:type="gramEnd"/>
     </w:p>
     <w:p>
       <w:pPr>
@@ -257,8 +358,13 @@
         </w:numPr>
       </w:pPr>
       <w:r>
-        <w:t>A logging mechanism that can be switched between verbose, dev and prod</w:t>
-      </w:r>
+        <w:t xml:space="preserve">A logging mechanism that can be switched between verbose, dev and </w:t>
+      </w:r>
+      <w:proofErr w:type="gramStart"/>
+      <w:r>
+        <w:t>prod</w:t>
+      </w:r>
+      <w:proofErr w:type="gramEnd"/>
     </w:p>
     <w:p>
       <w:pPr>
@@ -572,6 +678,95 @@
     </w:lvl>
   </w:abstractNum>
   <w:abstractNum w:abstractNumId="3" w15:restartNumberingAfterBreak="0">
+    <w:nsid w:val="5E1A469C"/>
+    <w:multiLevelType w:val="hybridMultilevel"/>
+    <w:tmpl w:val="1D50F78A"/>
+    <w:lvl w:ilvl="0" w:tplc="1C09000F">
+      <w:start w:val="1"/>
+      <w:numFmt w:val="decimal"/>
+      <w:lvlText w:val="%1."/>
+      <w:lvlJc w:val="left"/>
+      <w:pPr>
+        <w:ind w:left="720" w:hanging="360"/>
+      </w:pPr>
+      <w:rPr>
+        <w:rFonts w:hint="default"/>
+      </w:rPr>
+    </w:lvl>
+    <w:lvl w:ilvl="1" w:tplc="1C090019" w:tentative="1">
+      <w:start w:val="1"/>
+      <w:numFmt w:val="lowerLetter"/>
+      <w:lvlText w:val="%2."/>
+      <w:lvlJc w:val="left"/>
+      <w:pPr>
+        <w:ind w:left="1440" w:hanging="360"/>
+      </w:pPr>
+    </w:lvl>
+    <w:lvl w:ilvl="2" w:tplc="1C09001B" w:tentative="1">
+      <w:start w:val="1"/>
+      <w:numFmt w:val="lowerRoman"/>
+      <w:lvlText w:val="%3."/>
+      <w:lvlJc w:val="right"/>
+      <w:pPr>
+        <w:ind w:left="2160" w:hanging="180"/>
+      </w:pPr>
+    </w:lvl>
+    <w:lvl w:ilvl="3" w:tplc="1C09000F" w:tentative="1">
+      <w:start w:val="1"/>
+      <w:numFmt w:val="decimal"/>
+      <w:lvlText w:val="%4."/>
+      <w:lvlJc w:val="left"/>
+      <w:pPr>
+        <w:ind w:left="2880" w:hanging="360"/>
+      </w:pPr>
+    </w:lvl>
+    <w:lvl w:ilvl="4" w:tplc="1C090019" w:tentative="1">
+      <w:start w:val="1"/>
+      <w:numFmt w:val="lowerLetter"/>
+      <w:lvlText w:val="%5."/>
+      <w:lvlJc w:val="left"/>
+      <w:pPr>
+        <w:ind w:left="3600" w:hanging="360"/>
+      </w:pPr>
+    </w:lvl>
+    <w:lvl w:ilvl="5" w:tplc="1C09001B" w:tentative="1">
+      <w:start w:val="1"/>
+      <w:numFmt w:val="lowerRoman"/>
+      <w:lvlText w:val="%6."/>
+      <w:lvlJc w:val="right"/>
+      <w:pPr>
+        <w:ind w:left="4320" w:hanging="180"/>
+      </w:pPr>
+    </w:lvl>
+    <w:lvl w:ilvl="6" w:tplc="1C09000F" w:tentative="1">
+      <w:start w:val="1"/>
+      <w:numFmt w:val="decimal"/>
+      <w:lvlText w:val="%7."/>
+      <w:lvlJc w:val="left"/>
+      <w:pPr>
+        <w:ind w:left="5040" w:hanging="360"/>
+      </w:pPr>
+    </w:lvl>
+    <w:lvl w:ilvl="7" w:tplc="1C090019" w:tentative="1">
+      <w:start w:val="1"/>
+      <w:numFmt w:val="lowerLetter"/>
+      <w:lvlText w:val="%8."/>
+      <w:lvlJc w:val="left"/>
+      <w:pPr>
+        <w:ind w:left="5760" w:hanging="360"/>
+      </w:pPr>
+    </w:lvl>
+    <w:lvl w:ilvl="8" w:tplc="1C09001B" w:tentative="1">
+      <w:start w:val="1"/>
+      <w:numFmt w:val="lowerRoman"/>
+      <w:lvlText w:val="%9."/>
+      <w:lvlJc w:val="right"/>
+      <w:pPr>
+        <w:ind w:left="6480" w:hanging="180"/>
+      </w:pPr>
+    </w:lvl>
+  </w:abstractNum>
+  <w:abstractNum w:abstractNumId="4" w15:restartNumberingAfterBreak="0">
     <w:nsid w:val="62C01A05"/>
     <w:multiLevelType w:val="hybridMultilevel"/>
     <w:tmpl w:val="F7B8E6BC"/>
@@ -664,13 +859,16 @@
     <w:abstractNumId w:val="1"/>
   </w:num>
   <w:num w:numId="2" w16cid:durableId="946540053">
-    <w:abstractNumId w:val="3"/>
+    <w:abstractNumId w:val="4"/>
   </w:num>
   <w:num w:numId="3" w16cid:durableId="364403847">
     <w:abstractNumId w:val="0"/>
   </w:num>
   <w:num w:numId="4" w16cid:durableId="407729253">
     <w:abstractNumId w:val="2"/>
+  </w:num>
+  <w:num w:numId="5" w16cid:durableId="1259826596">
+    <w:abstractNumId w:val="3"/>
   </w:num>
 </w:numbering>
 </file>

</xml_diff>

<commit_message>
Set up repo objects
</commit_message>
<xml_diff>
--- a/Metadata/Decision Register.docx
+++ b/Metadata/Decision Register.docx
@@ -270,15 +270,13 @@
         </w:numPr>
       </w:pPr>
       <w:r>
-        <w:t xml:space="preserve">A reset function that could return all physical elevators to a default state, </w:t>
-      </w:r>
-      <w:proofErr w:type="spellStart"/>
-      <w:r>
-        <w:t>eg.</w:t>
-      </w:r>
-      <w:proofErr w:type="spellEnd"/>
-      <w:r>
-        <w:t xml:space="preserve"> ground floor, to deal with a system failure/reboot or other scenario in which the software and hardware could get out of </w:t>
+        <w:t>A reset function that could return all physical elevators to a default state, e</w:t>
+      </w:r>
+      <w:r>
+        <w:t>.</w:t>
+      </w:r>
+      <w:r>
+        <w:t xml:space="preserve">g. ground floor, to deal with a system failure/reboot or other scenario in which the software and hardware could get out of </w:t>
       </w:r>
       <w:r>
         <w:t>sync</w:t>
@@ -304,15 +302,13 @@
       </w:r>
       <w:proofErr w:type="gramEnd"/>
       <w:r>
-        <w:t xml:space="preserve"> authentication and authorization, to ensure only users with the required credentials can perform different levels of actions (</w:t>
-      </w:r>
-      <w:proofErr w:type="spellStart"/>
-      <w:r>
-        <w:t>eg.</w:t>
-      </w:r>
-      <w:proofErr w:type="spellEnd"/>
-      <w:r>
-        <w:t xml:space="preserve"> passengers should be able to call an elevator; admins should be able to interrogate the status of all elevators; superusers should be able to perform a reset).</w:t>
+        <w:t xml:space="preserve"> authentication and authorization, to ensure only users with the required credentials can perform different levels of actions (e</w:t>
+      </w:r>
+      <w:r>
+        <w:t>.</w:t>
+      </w:r>
+      <w:r>
+        <w:t>g. passengers should be able to call an elevator; admins should be able to interrogate the status of all elevators; superusers should be able to perform a reset).</w:t>
       </w:r>
     </w:p>
     <w:p>
@@ -324,13 +320,11 @@
         </w:numPr>
       </w:pPr>
       <w:r>
-        <w:t xml:space="preserve">A graphical observability interface to represent the elevators with their states </w:t>
-      </w:r>
-      <w:proofErr w:type="gramStart"/>
-      <w:r>
-        <w:t>visually</w:t>
-      </w:r>
-      <w:proofErr w:type="gramEnd"/>
+        <w:t>A graphical observability interface to represent the elevators with their states visually</w:t>
+      </w:r>
+      <w:r>
+        <w:t>.</w:t>
+      </w:r>
     </w:p>
     <w:p>
       <w:pPr>
@@ -341,13 +335,11 @@
         </w:numPr>
       </w:pPr>
       <w:r>
-        <w:t xml:space="preserve">Dictionaries of phrases can be added for different languages to enable </w:t>
-      </w:r>
-      <w:proofErr w:type="gramStart"/>
-      <w:r>
-        <w:t>localization</w:t>
-      </w:r>
-      <w:proofErr w:type="gramEnd"/>
+        <w:t>Dictionaries of phrases can be added for different languages to enable localization</w:t>
+      </w:r>
+      <w:r>
+        <w:t>.</w:t>
+      </w:r>
     </w:p>
     <w:p>
       <w:pPr>
@@ -358,13 +350,8 @@
         </w:numPr>
       </w:pPr>
       <w:r>
-        <w:t xml:space="preserve">A logging mechanism that can be switched between verbose, dev and </w:t>
-      </w:r>
-      <w:proofErr w:type="gramStart"/>
-      <w:r>
-        <w:t>prod</w:t>
-      </w:r>
-      <w:proofErr w:type="gramEnd"/>
+        <w:t xml:space="preserve">Since there is no requirement for database management such as archiving, deleting an elevator currently does a hard delete and removes it permanently from the database. In future, they could be soft deleted instead (moved to an archiving table, marked deleted etc). </w:t>
+      </w:r>
     </w:p>
     <w:p>
       <w:pPr>
@@ -375,7 +362,18 @@
         </w:numPr>
       </w:pPr>
       <w:r>
-        <w:t xml:space="preserve">Since there is no requirement for database management such as archiving, deleting an elevator currently does a hard delete and removes it permanently from the database. In future, they could be soft deleted instead (moved to an archiving table, marked deleted etc). </w:t>
+        <w:t xml:space="preserve">The database should be indexed on those fields likely to be used most often for lookups, such as </w:t>
+      </w:r>
+      <w:proofErr w:type="spellStart"/>
+      <w:r>
+        <w:t>ElevatorID</w:t>
+      </w:r>
+      <w:proofErr w:type="spellEnd"/>
+      <w:r>
+        <w:t>.</w:t>
+      </w:r>
+      <w:r>
+        <w:t xml:space="preserve">   </w:t>
       </w:r>
     </w:p>
     <w:p>
@@ -387,18 +385,87 @@
         </w:numPr>
       </w:pPr>
       <w:r>
-        <w:t xml:space="preserve">The database should be indexed on those fields likely to be used most often for lookups, such as </w:t>
+        <w:lastRenderedPageBreak/>
+        <w:t>For this MV</w:t>
+      </w:r>
+      <w:r>
+        <w:t>P</w:t>
+      </w:r>
+      <w:r>
+        <w:t xml:space="preserve"> version, the only setting related to floors is </w:t>
+      </w:r>
+      <w:r>
+        <w:t xml:space="preserve">in the config, to indicate </w:t>
+      </w:r>
+      <w:r>
+        <w:t xml:space="preserve">how many </w:t>
+      </w:r>
+      <w:r>
+        <w:t xml:space="preserve">floors </w:t>
+      </w:r>
+      <w:r>
+        <w:t>there are (N)</w:t>
+      </w:r>
+      <w:r>
+        <w:t>.</w:t>
+      </w:r>
+      <w:r>
+        <w:t xml:space="preserve"> </w:t>
+      </w:r>
+      <w:r>
+        <w:t>T</w:t>
+      </w:r>
+      <w:r>
+        <w:t>he application assumes a range of 0</w:t>
+      </w:r>
+      <w:r>
+        <w:t xml:space="preserve"> – </w:t>
+      </w:r>
+      <w:r>
+        <w:t>(</w:t>
+      </w:r>
+      <w:r>
+        <w:t>N</w:t>
+      </w:r>
+      <w:r>
+        <w:t>-1</w:t>
+      </w:r>
+      <w:r>
+        <w:t>),</w:t>
+      </w:r>
+      <w:r>
+        <w:t xml:space="preserve"> with all floors accessible to the elevators. DB structures could be added to specify all floors with their friendly name, if the elevators should stop there, mobility/accessibility criteria, etc.</w:t>
+      </w:r>
+    </w:p>
+    <w:p>
+      <w:pPr>
+        <w:pStyle w:val="ListParagraph"/>
+        <w:numPr>
+          <w:ilvl w:val="0"/>
+          <w:numId w:val="4"/>
+        </w:numPr>
+      </w:pPr>
+      <w:r>
+        <w:t>An accessibility mode could be added that would let users call only lifts that are wheelchair friendly, have braille buttons, etc.</w:t>
+      </w:r>
+      <w:r>
+        <w:t xml:space="preserve"> A </w:t>
       </w:r>
       <w:proofErr w:type="spellStart"/>
       <w:r>
-        <w:t>ElevatorID</w:t>
+        <w:t>screenreader</w:t>
       </w:r>
       <w:proofErr w:type="spellEnd"/>
       <w:r>
-        <w:t>.</w:t>
-      </w:r>
-      <w:r>
-        <w:t xml:space="preserve">   </w:t>
+        <w:t xml:space="preserve"> interface could be </w:t>
+      </w:r>
+      <w:proofErr w:type="gramStart"/>
+      <w:r>
+        <w:t>added, since</w:t>
+      </w:r>
+      <w:proofErr w:type="gramEnd"/>
+      <w:r>
+        <w:t xml:space="preserve"> the console interface is loosely coupled from the business logic.</w:t>
       </w:r>
     </w:p>
     <w:sectPr>

</xml_diff>

<commit_message>
Implement elevator repository for sql database
</commit_message>
<xml_diff>
--- a/Metadata/Decision Register.docx
+++ b/Metadata/Decision Register.docx
@@ -27,15 +27,7 @@
         </w:numPr>
       </w:pPr>
       <w:r>
-        <w:t xml:space="preserve">Coding challenge specific files such as decision registers will be included in the repo, although they are not project files; </w:t>
-      </w:r>
-      <w:proofErr w:type="gramStart"/>
-      <w:r>
-        <w:t>so</w:t>
-      </w:r>
-      <w:proofErr w:type="gramEnd"/>
-      <w:r>
-        <w:t xml:space="preserve"> they can all be accessed easily from a Git pull</w:t>
+        <w:t>Coding challenge specific files such as decision registers will be included in the repo, although they are not project files; so they can all be accessed easily from a Git pull</w:t>
       </w:r>
     </w:p>
     <w:p>
@@ -55,13 +47,8 @@
         </w:numPr>
       </w:pPr>
       <w:r>
-        <w:t xml:space="preserve">Metadata such as the number of floors in the building will be stored in config, not the </w:t>
-      </w:r>
-      <w:proofErr w:type="gramStart"/>
-      <w:r>
-        <w:t>database</w:t>
-      </w:r>
-      <w:proofErr w:type="gramEnd"/>
+        <w:t>Metadata such as the number of floors in the building will be stored in config, not the database</w:t>
+      </w:r>
     </w:p>
     <w:p>
       <w:pPr>
@@ -72,31 +59,7 @@
         </w:numPr>
       </w:pPr>
       <w:r>
-        <w:t xml:space="preserve">Elevator details will be stored in the </w:t>
-      </w:r>
-      <w:proofErr w:type="gramStart"/>
-      <w:r>
-        <w:t>database, since</w:t>
-      </w:r>
-      <w:proofErr w:type="gramEnd"/>
-      <w:r>
-        <w:t xml:space="preserve"> this is not volatile data and should be preserved even if there is a system failure. State data such as an elevator’s current floor and load will not be written to DB each time, as this would significantly slow down the application and increase data transport and storage costs. In the event of a system failure/reboot, elevators could be reset to a default state (</w:t>
-      </w:r>
-      <w:proofErr w:type="spellStart"/>
-      <w:r>
-        <w:t>eg.</w:t>
-      </w:r>
-      <w:proofErr w:type="spellEnd"/>
-      <w:r>
-        <w:t xml:space="preserve"> returned to ground floor) </w:t>
-      </w:r>
-      <w:proofErr w:type="gramStart"/>
-      <w:r>
-        <w:t>as a way to</w:t>
-      </w:r>
-      <w:proofErr w:type="gramEnd"/>
-      <w:r>
-        <w:t xml:space="preserve"> deal with the loss of state; other low risk options could also be explored.</w:t>
+        <w:t>Elevator details will be stored in the database, since this is not volatile data and should be preserved even if there is a system failure. State data such as an elevator’s current floor and load will not be written to DB each time, as this would significantly slow down the application and increase data transport and storage costs. In the event of a system failure/reboot, elevators could be reset to a default state (eg. returned to ground floor) as a way to deal with the loss of state; other low risk options could also be explored.</w:t>
       </w:r>
     </w:p>
     <w:p>
@@ -108,31 +71,18 @@
         </w:numPr>
       </w:pPr>
       <w:r>
-        <w:t>Although console “</w:t>
-      </w:r>
-      <w:proofErr w:type="spellStart"/>
-      <w:r>
-        <w:t>ReadLine</w:t>
-      </w:r>
-      <w:proofErr w:type="spellEnd"/>
-      <w:r>
-        <w:t xml:space="preserve">” operations aren’t strictly </w:t>
-      </w:r>
-      <w:r>
-        <w:t xml:space="preserve">async, operations in the master elevator control as async to allow for future extensions with different UI types, or multiple elevator </w:t>
-      </w:r>
-      <w:proofErr w:type="gramStart"/>
-      <w:r>
-        <w:t>calls</w:t>
-      </w:r>
-      <w:proofErr w:type="gramEnd"/>
+        <w:t xml:space="preserve">Although console “ReadLine” operations aren’t strictly </w:t>
+      </w:r>
+      <w:r>
+        <w:t>async, operations in the master elevator control as async to allow for future extensions with different UI types, or multiple elevator calls</w:t>
+      </w:r>
     </w:p>
     <w:p>
       <w:pPr>
         <w:pStyle w:val="Heading2"/>
       </w:pPr>
       <w:r>
-        <w:t>Database Design</w:t>
+        <w:t xml:space="preserve">Database </w:t>
       </w:r>
     </w:p>
     <w:p>
@@ -144,21 +94,8 @@
         </w:numPr>
       </w:pPr>
       <w:r>
-        <w:t xml:space="preserve">Since data size is not a primary concern, strings will be stored in the DB as </w:t>
-      </w:r>
-      <w:proofErr w:type="spellStart"/>
-      <w:r>
-        <w:t>nvarchar</w:t>
-      </w:r>
-      <w:proofErr w:type="spellEnd"/>
-      <w:r>
-        <w:t xml:space="preserve"> rather than varchar, for better </w:t>
-      </w:r>
-      <w:proofErr w:type="gramStart"/>
-      <w:r>
-        <w:t>compatibility</w:t>
-      </w:r>
-      <w:proofErr w:type="gramEnd"/>
+        <w:t>Since data size is not a primary concern, strings will be stored in the DB as nvarchar rather than varchar, for better compatibility</w:t>
+      </w:r>
     </w:p>
     <w:p>
       <w:pPr>
@@ -169,31 +106,7 @@
         </w:numPr>
       </w:pPr>
       <w:r>
-        <w:t>Since elevator capacity could be specified as an integer (</w:t>
-      </w:r>
-      <w:proofErr w:type="spellStart"/>
-      <w:r>
-        <w:t>eg.</w:t>
-      </w:r>
-      <w:proofErr w:type="spellEnd"/>
-      <w:r>
-        <w:t xml:space="preserve"> number of passengers) or a </w:t>
-      </w:r>
-      <w:proofErr w:type="gramStart"/>
-      <w:r>
-        <w:t>floating point</w:t>
-      </w:r>
-      <w:proofErr w:type="gramEnd"/>
-      <w:r>
-        <w:t xml:space="preserve"> number (</w:t>
-      </w:r>
-      <w:proofErr w:type="spellStart"/>
-      <w:r>
-        <w:t>eg.</w:t>
-      </w:r>
-      <w:proofErr w:type="spellEnd"/>
-      <w:r>
-        <w:t xml:space="preserve"> weight), the max capacity field in the DB will be of type float. Having different DB structures for different elevator types is unnecessarily complicated and does not scale easily, and integers can be represented as floats without boxing.</w:t>
+        <w:t>Since elevator capacity could be specified as an integer (eg. number of passengers) or a floating point number (eg. weight), the max capacity field in the DB will be of type float. Having different DB structures for different elevator types is unnecessarily complicated and does not scale easily, and integers can be represented as floats without boxing.</w:t>
       </w:r>
     </w:p>
     <w:p>
@@ -205,15 +118,7 @@
         </w:numPr>
       </w:pPr>
       <w:r>
-        <w:t xml:space="preserve">Model and serial number are not specified in the requirements but it’s very likely to be relevant; it is easier in the long run to implement the fields in the models now and not use them than update all the models and CRUD operations later. In a </w:t>
-      </w:r>
-      <w:proofErr w:type="gramStart"/>
-      <w:r>
-        <w:t>real life</w:t>
-      </w:r>
-      <w:proofErr w:type="gramEnd"/>
-      <w:r>
-        <w:t xml:space="preserve"> scenario, this business rule would </w:t>
+        <w:t xml:space="preserve">Model and serial number are not specified in the requirements but it’s very likely to be relevant; it is easier in the long run to implement the fields in the models now and not use them than update all the models and CRUD operations later. In a real life scenario, this business rule would </w:t>
       </w:r>
       <w:r>
         <w:t>be verified with</w:t>
@@ -223,6 +128,36 @@
       </w:r>
       <w:r>
         <w:t xml:space="preserve"> prior to implementation.</w:t>
+      </w:r>
+    </w:p>
+    <w:p>
+      <w:pPr>
+        <w:pStyle w:val="ListParagraph"/>
+        <w:numPr>
+          <w:ilvl w:val="0"/>
+          <w:numId w:val="2"/>
+        </w:numPr>
+      </w:pPr>
+      <w:r>
+        <w:t>Entity Framework could be used for the implementation of the data repository depending on the preference of the team working on the project going forward; it has not been in this case currently. I have found the effort to remove the close coupling and rigidity of EF negates the time/effort saved implementing it.</w:t>
+      </w:r>
+    </w:p>
+    <w:p>
+      <w:pPr>
+        <w:pStyle w:val="ListParagraph"/>
+        <w:numPr>
+          <w:ilvl w:val="0"/>
+          <w:numId w:val="2"/>
+        </w:numPr>
+      </w:pPr>
+      <w:r>
+        <w:t>The underlying SQL data access architecture supports keeping a connection open for longer than a single db call, e</w:t>
+      </w:r>
+      <w:r>
+        <w:t>.</w:t>
+      </w:r>
+      <w:r>
+        <w:t>g. if an “admin mode” was added later and it could be anticipated that several operations would be done in a time window to interact with the database. For now, each connection is open, closed and disposed per call since there’s not separation of users by role or “admin mode”.</w:t>
       </w:r>
     </w:p>
     <w:p>
@@ -242,15 +177,7 @@
         </w:numPr>
       </w:pPr>
       <w:r>
-        <w:t xml:space="preserve">Although user messages are pulled in from a list of phrases for future localization, severe error messages and exceptions don’t support translation. These are aimed at admins, technical </w:t>
-      </w:r>
-      <w:proofErr w:type="gramStart"/>
-      <w:r>
-        <w:t>operators</w:t>
-      </w:r>
-      <w:proofErr w:type="gramEnd"/>
-      <w:r>
-        <w:t xml:space="preserve"> and developers rather than front end users.</w:t>
+        <w:t>Although user messages are pulled in from a list of phrases for future localization, severe error messages and exceptions don’t support translation. These are aimed at admins, technical operators and developers rather than front end users.</w:t>
       </w:r>
     </w:p>
     <w:p>
@@ -294,15 +221,7 @@
         </w:numPr>
       </w:pPr>
       <w:r>
-        <w:t xml:space="preserve">Security features such as </w:t>
-      </w:r>
-      <w:proofErr w:type="gramStart"/>
-      <w:r>
-        <w:t>role based</w:t>
-      </w:r>
-      <w:proofErr w:type="gramEnd"/>
-      <w:r>
-        <w:t xml:space="preserve"> authentication and authorization, to ensure only users with the required credentials can perform different levels of actions (e</w:t>
+        <w:t>Security features such as role based authentication and authorization, to ensure only users with the required credentials can perform different levels of actions (e</w:t>
       </w:r>
       <w:r>
         <w:t>.</w:t>
@@ -320,6 +239,7 @@
         </w:numPr>
       </w:pPr>
       <w:r>
+        <w:lastRenderedPageBreak/>
         <w:t>A graphical observability interface to represent the elevators with their states visually</w:t>
       </w:r>
       <w:r>
@@ -362,15 +282,7 @@
         </w:numPr>
       </w:pPr>
       <w:r>
-        <w:t xml:space="preserve">The database should be indexed on those fields likely to be used most often for lookups, such as </w:t>
-      </w:r>
-      <w:proofErr w:type="spellStart"/>
-      <w:r>
-        <w:t>ElevatorID</w:t>
-      </w:r>
-      <w:proofErr w:type="spellEnd"/>
-      <w:r>
-        <w:t>.</w:t>
+        <w:t>The database should be indexed on those fields likely to be used most often for lookups, such as ElevatorID.</w:t>
       </w:r>
       <w:r>
         <w:t xml:space="preserve">   </w:t>
@@ -385,7 +297,6 @@
         </w:numPr>
       </w:pPr>
       <w:r>
-        <w:lastRenderedPageBreak/>
         <w:t>For this MV</w:t>
       </w:r>
       <w:r>
@@ -449,23 +360,19 @@
         <w:t>An accessibility mode could be added that would let users call only lifts that are wheelchair friendly, have braille buttons, etc.</w:t>
       </w:r>
       <w:r>
-        <w:t xml:space="preserve"> A </w:t>
-      </w:r>
-      <w:proofErr w:type="spellStart"/>
-      <w:r>
-        <w:t>screenreader</w:t>
-      </w:r>
-      <w:proofErr w:type="spellEnd"/>
-      <w:r>
-        <w:t xml:space="preserve"> interface could be </w:t>
-      </w:r>
-      <w:proofErr w:type="gramStart"/>
-      <w:r>
-        <w:t>added, since</w:t>
-      </w:r>
-      <w:proofErr w:type="gramEnd"/>
-      <w:r>
-        <w:t xml:space="preserve"> the console interface is loosely coupled from the business logic.</w:t>
+        <w:t xml:space="preserve"> A screenreader interface could be added, since the console interface is loosely coupled from the business logic.</w:t>
+      </w:r>
+    </w:p>
+    <w:p>
+      <w:pPr>
+        <w:pStyle w:val="ListParagraph"/>
+        <w:numPr>
+          <w:ilvl w:val="0"/>
+          <w:numId w:val="4"/>
+        </w:numPr>
+      </w:pPr>
+      <w:r>
+        <w:t>SQL transactions could be implemented in future.</w:t>
       </w:r>
     </w:p>
     <w:sectPr>

</xml_diff>